<commit_message>
Getting the Claim Chat part working propely
</commit_message>
<xml_diff>
--- a/Supabase Details.docx
+++ b/Supabase Details.docx
@@ -9,21 +9,12 @@
           <w:bCs/>
         </w:rPr>
       </w:pPr>
-      <w:proofErr w:type="spellStart"/>
       <w:r>
         <w:rPr>
           <w:b/>
           <w:bCs/>
         </w:rPr>
-        <w:t>Supabase</w:t>
-      </w:r>
-      <w:proofErr w:type="spellEnd"/>
-      <w:r>
-        <w:rPr>
-          <w:b/>
-          <w:bCs/>
-        </w:rPr>
-        <w:t>: Live Chat</w:t>
+        <w:t>Supabase: Live Chat</w:t>
       </w:r>
     </w:p>
     <w:p>
@@ -67,14 +58,112 @@
       </w:r>
     </w:p>
     <w:p>
+      <w:pPr>
+        <w:pBdr>
+          <w:bottom w:val="single" w:sz="6" w:space="1" w:color="auto"/>
+        </w:pBdr>
+      </w:pPr>
       <w:r>
         <w:t>Teams Webhook:</w:t>
       </w:r>
       <w:r>
         <w:br/>
       </w:r>
-      <w:r>
-        <w:t>https://default83dad611fa8546ec801415ef881728.4c.environment.api.powerplatform.com:443/powerautomate/automations/direct/workflows/44b781d715b04dfc968e88f009c2bc1c/triggers/manual/paths/invoke?api-version=1&amp;sp=%2Ftriggers%2Fmanual%2Frun&amp;sv=1.0&amp;sig=Usbvn4EdzOtzKt9r-nycV8z1I8wxvrAEyy_X4SYQUeE</w:t>
+      <w:hyperlink r:id="rId5" w:history="1">
+        <w:r>
+          <w:rPr>
+            <w:rStyle w:val="Hyperlink"/>
+          </w:rPr>
+          <w:t>https://default83dad611fa8546ec801415ef881728.4c.environment.api.powerplatform.com:443/powerautomate/automations/direct/workflows/44b781d715b04dfc968e88f009c2bc1c/triggers/manual/paths/invoke?api-version=1&amp;sp=%2Ftriggers%2Fmanual%2Frun&amp;sv=1.0&amp;sig=Usbvn4EdzOtzKt9r-</w:t>
+        </w:r>
+        <w:r>
+          <w:rPr>
+            <w:rStyle w:val="Hyperlink"/>
+          </w:rPr>
+          <w:t>nycV8z1I8wxvrAEyy_X4SYQUeE</w:t>
+        </w:r>
+      </w:hyperlink>
+    </w:p>
+    <w:p>
+      <w:pPr>
+        <w:pBdr>
+          <w:bottom w:val="single" w:sz="6" w:space="1" w:color="auto"/>
+        </w:pBdr>
+      </w:pPr>
+    </w:p>
+    <w:p/>
+    <w:p>
+      <w:r>
+        <w:t>$uri = "https://lkybwbuldybdeyjjqehm.supabase.co/functions/v1/public_create_conversation"</w:t>
+      </w:r>
+    </w:p>
+    <w:p/>
+    <w:p>
+      <w:r>
+        <w:t>$body = @{</w:t>
+      </w:r>
+    </w:p>
+    <w:p>
+      <w:r>
+        <w:t xml:space="preserve">  site_id = "duke"</w:t>
+      </w:r>
+    </w:p>
+    <w:p>
+      <w:r>
+        <w:t xml:space="preserve">  customer_name = "</w:t>
+      </w:r>
+      <w:r>
+        <w:t>Roy MacGregor</w:t>
+      </w:r>
+      <w:r>
+        <w:t>"</w:t>
+      </w:r>
+    </w:p>
+    <w:p>
+      <w:r>
+        <w:t xml:space="preserve">  customer_email = "</w:t>
+      </w:r>
+      <w:r>
+        <w:t>phil</w:t>
+      </w:r>
+      <w:r>
+        <w:t>@test.com"</w:t>
+      </w:r>
+    </w:p>
+    <w:p>
+      <w:r>
+        <w:t xml:space="preserve">  message = "Hi — do you have any fitting availability this week?"</w:t>
+      </w:r>
+    </w:p>
+    <w:p>
+      <w:r>
+        <w:t>} | ConvertTo-Json</w:t>
+      </w:r>
+    </w:p>
+    <w:p/>
+    <w:p>
+      <w:r>
+        <w:t>Invoke-RestMethod `</w:t>
+      </w:r>
+    </w:p>
+    <w:p>
+      <w:r>
+        <w:t xml:space="preserve">  -Method Post `</w:t>
+      </w:r>
+    </w:p>
+    <w:p>
+      <w:r>
+        <w:t xml:space="preserve">  -Uri $uri `</w:t>
+      </w:r>
+    </w:p>
+    <w:p>
+      <w:r>
+        <w:t xml:space="preserve">  -ContentType "application/json" `</w:t>
+      </w:r>
+    </w:p>
+    <w:p>
+      <w:r>
+        <w:t xml:space="preserve">  -Body $body</w:t>
       </w:r>
     </w:p>
     <w:sectPr>
@@ -690,6 +779,7 @@
   <w:style w:type="character" w:default="1" w:styleId="DefaultParagraphFont">
     <w:name w:val="Default Paragraph Font"/>
     <w:uiPriority w:val="1"/>
+    <w:semiHidden/>
     <w:unhideWhenUsed/>
   </w:style>
   <w:style w:type="table" w:default="1" w:styleId="TableNormal">
@@ -1024,6 +1114,18 @@
     <w:rPr>
       <w:color w:val="605E5C"/>
       <w:shd w:val="clear" w:color="auto" w:fill="E1DFDD"/>
+    </w:rPr>
+  </w:style>
+  <w:style w:type="character" w:styleId="FollowedHyperlink">
+    <w:name w:val="FollowedHyperlink"/>
+    <w:basedOn w:val="DefaultParagraphFont"/>
+    <w:uiPriority w:val="99"/>
+    <w:semiHidden/>
+    <w:unhideWhenUsed/>
+    <w:rsid w:val="00435A07"/>
+    <w:rPr>
+      <w:color w:val="96607D" w:themeColor="followedHyperlink"/>
+      <w:u w:val="single"/>
     </w:rPr>
   </w:style>
 </w:styles>

</xml_diff>

<commit_message>
Massice hanges. Added Canned responses, user managemebt and PIN  change
</commit_message>
<xml_diff>
--- a/Supabase Details.docx
+++ b/Supabase Details.docx
@@ -9,12 +9,21 @@
           <w:bCs/>
         </w:rPr>
       </w:pPr>
+      <w:proofErr w:type="spellStart"/>
       <w:r>
         <w:rPr>
           <w:b/>
           <w:bCs/>
         </w:rPr>
-        <w:t>Supabase: Live Chat</w:t>
+        <w:t>Supabase</w:t>
+      </w:r>
+      <w:proofErr w:type="spellEnd"/>
+      <w:r>
+        <w:rPr>
+          <w:b/>
+          <w:bCs/>
+        </w:rPr>
+        <w:t>: Live Chat</w:t>
       </w:r>
     </w:p>
     <w:p>
@@ -74,13 +83,7 @@
           <w:rPr>
             <w:rStyle w:val="Hyperlink"/>
           </w:rPr>
-          <w:t>https://default83dad611fa8546ec801415ef881728.4c.environment.api.powerplatform.com:443/powerautomate/automations/direct/workflows/44b781d715b04dfc968e88f009c2bc1c/triggers/manual/paths/invoke?api-version=1&amp;sp=%2Ftriggers%2Fmanual%2Frun&amp;sv=1.0&amp;sig=Usbvn4EdzOtzKt9r-</w:t>
-        </w:r>
-        <w:r>
-          <w:rPr>
-            <w:rStyle w:val="Hyperlink"/>
-          </w:rPr>
-          <w:t>nycV8z1I8wxvrAEyy_X4SYQUeE</w:t>
+          <w:t>https://default83dad611fa8546ec801415ef881728.4c.environment.api.powerplatform.com:443/powerautomate/automations/direct/workflows/44b781d715b04dfc968e88f009c2bc1c/triggers/manual/paths/invoke?api-version=1&amp;sp=%2Ftriggers%2Fmanual%2Frun&amp;sv=1.0&amp;sig=Usbvn4EdzOtzKt9r-nycV8z1I8wxvrAEyy_X4SYQUeE</w:t>
         </w:r>
       </w:hyperlink>
     </w:p>
@@ -94,26 +97,55 @@
     <w:p/>
     <w:p>
       <w:r>
-        <w:t>$uri = "https://lkybwbuldybdeyjjqehm.supabase.co/functions/v1/public_create_conversation"</w:t>
+        <w:t>$</w:t>
+      </w:r>
+      <w:proofErr w:type="spellStart"/>
+      <w:r>
+        <w:t>uri</w:t>
+      </w:r>
+      <w:proofErr w:type="spellEnd"/>
+      <w:r>
+        <w:t xml:space="preserve"> = "https://lkybwbuldybdeyjjqehm.supabase.co/functions/v1/public_create_conversation"</w:t>
       </w:r>
     </w:p>
     <w:p/>
     <w:p>
       <w:r>
-        <w:t>$body = @{</w:t>
-      </w:r>
-    </w:p>
-    <w:p>
-      <w:r>
-        <w:t xml:space="preserve">  site_id = "duke"</w:t>
-      </w:r>
-    </w:p>
-    <w:p>
-      <w:r>
-        <w:t xml:space="preserve">  customer_name = "</w:t>
-      </w:r>
-      <w:r>
-        <w:t>Roy MacGregor</w:t>
+        <w:t xml:space="preserve">$body = </w:t>
+      </w:r>
+      <w:proofErr w:type="gramStart"/>
+      <w:r>
+        <w:t>@{</w:t>
+      </w:r>
+      <w:proofErr w:type="gramEnd"/>
+    </w:p>
+    <w:p>
+      <w:r>
+        <w:t xml:space="preserve">  </w:t>
+      </w:r>
+      <w:proofErr w:type="spellStart"/>
+      <w:r>
+        <w:t>site_id</w:t>
+      </w:r>
+      <w:proofErr w:type="spellEnd"/>
+      <w:r>
+        <w:t xml:space="preserve"> = "duke"</w:t>
+      </w:r>
+    </w:p>
+    <w:p>
+      <w:r>
+        <w:t xml:space="preserve">  </w:t>
+      </w:r>
+      <w:proofErr w:type="spellStart"/>
+      <w:r>
+        <w:t>customer_name</w:t>
+      </w:r>
+      <w:proofErr w:type="spellEnd"/>
+      <w:r>
+        <w:t xml:space="preserve"> = "</w:t>
+      </w:r>
+      <w:r>
+        <w:t>Alan Arnott</w:t>
       </w:r>
       <w:r>
         <w:t>"</w:t>
@@ -121,13 +153,15 @@
     </w:p>
     <w:p>
       <w:r>
-        <w:t xml:space="preserve">  customer_email = "</w:t>
-      </w:r>
-      <w:r>
-        <w:t>phil</w:t>
-      </w:r>
-      <w:r>
-        <w:t>@test.com"</w:t>
+        <w:t xml:space="preserve">  </w:t>
+      </w:r>
+      <w:proofErr w:type="spellStart"/>
+      <w:r>
+        <w:t>customer_email</w:t>
+      </w:r>
+      <w:proofErr w:type="spellEnd"/>
+      <w:r>
+        <w:t xml:space="preserve"> = "phil@test.com"</w:t>
       </w:r>
     </w:p>
     <w:p>
@@ -137,13 +171,29 @@
     </w:p>
     <w:p>
       <w:r>
-        <w:t>} | ConvertTo-Json</w:t>
+        <w:t xml:space="preserve">} | </w:t>
+      </w:r>
+      <w:proofErr w:type="spellStart"/>
+      <w:r>
+        <w:t>ConvertTo</w:t>
+      </w:r>
+      <w:proofErr w:type="spellEnd"/>
+      <w:r>
+        <w:t>-Json</w:t>
       </w:r>
     </w:p>
     <w:p/>
     <w:p>
       <w:r>
-        <w:t>Invoke-RestMethod `</w:t>
+        <w:t>Invoke-</w:t>
+      </w:r>
+      <w:proofErr w:type="spellStart"/>
+      <w:r>
+        <w:t>RestMethod</w:t>
+      </w:r>
+      <w:proofErr w:type="spellEnd"/>
+      <w:r>
+        <w:t xml:space="preserve"> `</w:t>
       </w:r>
     </w:p>
     <w:p>
@@ -153,12 +203,36 @@
     </w:p>
     <w:p>
       <w:r>
-        <w:t xml:space="preserve">  -Uri $uri `</w:t>
-      </w:r>
-    </w:p>
-    <w:p>
-      <w:r>
-        <w:t xml:space="preserve">  -ContentType "application/json" `</w:t>
+        <w:t xml:space="preserve">  -Uri $</w:t>
+      </w:r>
+      <w:proofErr w:type="spellStart"/>
+      <w:r>
+        <w:t>uri</w:t>
+      </w:r>
+      <w:proofErr w:type="spellEnd"/>
+      <w:r>
+        <w:t xml:space="preserve"> `</w:t>
+      </w:r>
+    </w:p>
+    <w:p>
+      <w:r>
+        <w:t xml:space="preserve">  -</w:t>
+      </w:r>
+      <w:proofErr w:type="spellStart"/>
+      <w:r>
+        <w:t>ContentType</w:t>
+      </w:r>
+      <w:proofErr w:type="spellEnd"/>
+      <w:r>
+        <w:t xml:space="preserve"> "application/</w:t>
+      </w:r>
+      <w:proofErr w:type="spellStart"/>
+      <w:r>
+        <w:t>json</w:t>
+      </w:r>
+      <w:proofErr w:type="spellEnd"/>
+      <w:r>
+        <w:t>" `</w:t>
       </w:r>
     </w:p>
     <w:p>

</xml_diff>

<commit_message>
Updating the remaining pages. Slanj-CRM is complete ATM
</commit_message>
<xml_diff>
--- a/Supabase Details.docx
+++ b/Supabase Details.docx
@@ -145,7 +145,7 @@
         <w:t xml:space="preserve"> = "</w:t>
       </w:r>
       <w:r>
-        <w:t>Craig Halley</w:t>
+        <w:t>Derek Robb</w:t>
       </w:r>
       <w:r>
         <w:t>"</w:t>
@@ -161,7 +161,13 @@
       </w:r>
       <w:proofErr w:type="spellEnd"/>
       <w:r>
-        <w:t xml:space="preserve"> = "phil@test.com"</w:t>
+        <w:t xml:space="preserve"> = "</w:t>
+      </w:r>
+      <w:r>
+        <w:t>derek</w:t>
+      </w:r>
+      <w:r>
+        <w:t>@test.com"</w:t>
       </w:r>
     </w:p>
     <w:p>

</xml_diff>

<commit_message>
Some additional UX tweaks and getting Offline Email setup
</commit_message>
<xml_diff>
--- a/Supabase Details.docx
+++ b/Supabase Details.docx
@@ -244,6 +244,240 @@
     <w:p>
       <w:r>
         <w:t xml:space="preserve">  -Body $body</w:t>
+      </w:r>
+    </w:p>
+    <w:p>
+      <w:pPr>
+        <w:pBdr>
+          <w:bottom w:val="single" w:sz="6" w:space="1" w:color="auto"/>
+        </w:pBdr>
+      </w:pPr>
+    </w:p>
+    <w:p>
+      <w:r>
+        <w:br w:type="page"/>
+      </w:r>
+    </w:p>
+    <w:p>
+      <w:r>
+        <w:lastRenderedPageBreak/>
+        <w:t>try {</w:t>
+      </w:r>
+    </w:p>
+    <w:p>
+      <w:r>
+        <w:t xml:space="preserve">  $r = Invoke-</w:t>
+      </w:r>
+      <w:proofErr w:type="spellStart"/>
+      <w:r>
+        <w:t>WebRequest</w:t>
+      </w:r>
+      <w:proofErr w:type="spellEnd"/>
+      <w:r>
+        <w:t xml:space="preserve"> `</w:t>
+      </w:r>
+    </w:p>
+    <w:p>
+      <w:r>
+        <w:t xml:space="preserve">    -Method POST `</w:t>
+      </w:r>
+    </w:p>
+    <w:p>
+      <w:r>
+        <w:t xml:space="preserve">    -Uri "https://lkybwbuldybdeyjjqehm.functions.supabase.co/public_offline_message" `</w:t>
+      </w:r>
+    </w:p>
+    <w:p>
+      <w:r>
+        <w:t xml:space="preserve">    -Headers </w:t>
+      </w:r>
+      <w:proofErr w:type="gramStart"/>
+      <w:r>
+        <w:t>@{ "</w:t>
+      </w:r>
+      <w:proofErr w:type="gramEnd"/>
+      <w:r>
+        <w:t>Content-Type"="application/</w:t>
+      </w:r>
+      <w:proofErr w:type="spellStart"/>
+      <w:r>
+        <w:t>json</w:t>
+      </w:r>
+      <w:proofErr w:type="spellEnd"/>
+      <w:proofErr w:type="gramStart"/>
+      <w:r>
+        <w:t>" }</w:t>
+      </w:r>
+      <w:proofErr w:type="gramEnd"/>
+      <w:r>
+        <w:t xml:space="preserve"> `</w:t>
+      </w:r>
+    </w:p>
+    <w:p>
+      <w:r>
+        <w:t xml:space="preserve">    -Body '{"</w:t>
+      </w:r>
+      <w:proofErr w:type="spellStart"/>
+      <w:r>
+        <w:t>site_id":"duke","customer_name":"Offline</w:t>
+      </w:r>
+      <w:proofErr w:type="spellEnd"/>
+      <w:r>
+        <w:t xml:space="preserve"> </w:t>
+      </w:r>
+      <w:proofErr w:type="spellStart"/>
+      <w:r>
+        <w:t>Tester","customer_email":"offline@example.com","message":"This</w:t>
+      </w:r>
+      <w:proofErr w:type="spellEnd"/>
+      <w:r>
+        <w:t xml:space="preserve"> is an offline test message"}' `</w:t>
+      </w:r>
+    </w:p>
+    <w:p>
+      <w:r>
+        <w:t xml:space="preserve">    -</w:t>
+      </w:r>
+      <w:proofErr w:type="spellStart"/>
+      <w:r>
+        <w:t>UseBasicParsing</w:t>
+      </w:r>
+      <w:proofErr w:type="spellEnd"/>
+    </w:p>
+    <w:p/>
+    <w:p>
+      <w:r>
+        <w:t xml:space="preserve">  "STATUS:"</w:t>
+      </w:r>
+    </w:p>
+    <w:p>
+      <w:r>
+        <w:t xml:space="preserve">  $</w:t>
+      </w:r>
+      <w:proofErr w:type="spellStart"/>
+      <w:proofErr w:type="gramStart"/>
+      <w:r>
+        <w:t>r.StatusCode</w:t>
+      </w:r>
+      <w:proofErr w:type="spellEnd"/>
+      <w:proofErr w:type="gramEnd"/>
+    </w:p>
+    <w:p>
+      <w:r>
+        <w:t xml:space="preserve">  "BODY:"</w:t>
+      </w:r>
+    </w:p>
+    <w:p>
+      <w:r>
+        <w:t xml:space="preserve">  $</w:t>
+      </w:r>
+      <w:proofErr w:type="spellStart"/>
+      <w:proofErr w:type="gramStart"/>
+      <w:r>
+        <w:t>r.Content</w:t>
+      </w:r>
+      <w:proofErr w:type="spellEnd"/>
+      <w:proofErr w:type="gramEnd"/>
+    </w:p>
+    <w:p>
+      <w:r>
+        <w:t>}</w:t>
+      </w:r>
+    </w:p>
+    <w:p>
+      <w:r>
+        <w:t>catch {</w:t>
+      </w:r>
+    </w:p>
+    <w:p>
+      <w:r>
+        <w:t xml:space="preserve">  $</w:t>
+      </w:r>
+      <w:proofErr w:type="spellStart"/>
+      <w:r>
+        <w:t>resp</w:t>
+      </w:r>
+      <w:proofErr w:type="spellEnd"/>
+      <w:r>
+        <w:t xml:space="preserve"> = $</w:t>
+      </w:r>
+      <w:proofErr w:type="gramStart"/>
+      <w:r>
+        <w:t>_.</w:t>
+      </w:r>
+      <w:proofErr w:type="spellStart"/>
+      <w:r>
+        <w:t>Exception.Response</w:t>
+      </w:r>
+      <w:proofErr w:type="spellEnd"/>
+      <w:proofErr w:type="gramEnd"/>
+    </w:p>
+    <w:p>
+      <w:r>
+        <w:t xml:space="preserve">  "STATUS:"</w:t>
+      </w:r>
+    </w:p>
+    <w:p>
+      <w:r>
+        <w:t xml:space="preserve">  $</w:t>
+      </w:r>
+      <w:proofErr w:type="spellStart"/>
+      <w:proofErr w:type="gramStart"/>
+      <w:r>
+        <w:t>resp.StatusCode.Value</w:t>
+      </w:r>
+      <w:proofErr w:type="spellEnd"/>
+      <w:proofErr w:type="gramEnd"/>
+      <w:r>
+        <w:t>__</w:t>
+      </w:r>
+    </w:p>
+    <w:p>
+      <w:r>
+        <w:t xml:space="preserve">  "BODY:"</w:t>
+      </w:r>
+    </w:p>
+    <w:p>
+      <w:r>
+        <w:t xml:space="preserve">  $reader = New-Object </w:t>
+      </w:r>
+      <w:proofErr w:type="spellStart"/>
+      <w:r>
+        <w:t>System.IO.StreamReader</w:t>
+      </w:r>
+      <w:proofErr w:type="spellEnd"/>
+      <w:r>
+        <w:t>($</w:t>
+      </w:r>
+      <w:proofErr w:type="spellStart"/>
+      <w:proofErr w:type="gramStart"/>
+      <w:r>
+        <w:t>resp.GetResponseStream</w:t>
+      </w:r>
+      <w:proofErr w:type="spellEnd"/>
+      <w:proofErr w:type="gramEnd"/>
+      <w:r>
+        <w:t>())</w:t>
+      </w:r>
+    </w:p>
+    <w:p>
+      <w:r>
+        <w:t xml:space="preserve">  $</w:t>
+      </w:r>
+      <w:proofErr w:type="spellStart"/>
+      <w:proofErr w:type="gramStart"/>
+      <w:r>
+        <w:t>reader.ReadToEnd</w:t>
+      </w:r>
+      <w:proofErr w:type="spellEnd"/>
+      <w:proofErr w:type="gramEnd"/>
+      <w:r>
+        <w:t>()</w:t>
+      </w:r>
+    </w:p>
+    <w:p>
+      <w:r>
+        <w:t>}</w:t>
       </w:r>
     </w:p>
     <w:sectPr>
@@ -656,6 +890,7 @@
   <w:style w:type="paragraph" w:default="1" w:styleId="Normal">
     <w:name w:val="Normal"/>
     <w:qFormat/>
+    <w:rsid w:val="003330FC"/>
   </w:style>
   <w:style w:type="paragraph" w:styleId="Heading1">
     <w:name w:val="heading 1"/>

</xml_diff>